<commit_message>
my document outlining the achievements I accomplished in this project
</commit_message>
<xml_diff>
--- a/Software_Project_I_– Algorithms_– Proposal_for_Level_of_Achievement.docx
+++ b/Software_Project_I_– Algorithms_– Proposal_for_Level_of_Achievement.docx
@@ -6,8 +6,6 @@
       <w:pPr>
         <w:pStyle w:val="Heading"/>
       </w:pPr>
-      <w:bookmarkStart w:id="0" w:name="_GoBack"/>
-      <w:bookmarkEnd w:id="0"/>
       <w:r>
         <w:t>Software Project I: Algorithms</w:t>
       </w:r>
@@ -267,19 +265,930 @@
       <w:hyperlink r:id="rId6" w:history="1">
         <w:r>
           <w:rPr>
-            <w:rStyle w:val="Hyperlink0"/>
+            <w:rStyle w:val="Hyperlink"/>
             <w:sz w:val="20"/>
             <w:szCs w:val="20"/>
           </w:rPr>
-          <w:t>https://github.com/rsgc-noblecurveira-c/algorithms-isp/blob/master/encoder-isp.playground/Contents.swift</w:t>
+          <w:t>https://github.com/rsgc-McDaniel-H/algorithms-isp/blob/master/Animation/Sketch.swift#L13-L15</w:t>
+        </w:r>
+      </w:hyperlink>
+    </w:p>
+    <w:p>
+      <w:pPr>
+        <w:pStyle w:val="Body"/>
+        <w:rPr>
+          <w:sz w:val="20"/>
+          <w:szCs w:val="20"/>
+        </w:rPr>
+      </w:pPr>
+      <w:r>
+        <w:rPr>
+          <w:sz w:val="20"/>
+          <w:szCs w:val="20"/>
+        </w:rPr>
+        <w:t>Here is an example of where I used variables to make my code.</w:t>
+      </w:r>
+    </w:p>
+    <w:p>
+      <w:pPr>
+        <w:pStyle w:val="Body"/>
+        <w:rPr>
+          <w:sz w:val="20"/>
+          <w:szCs w:val="20"/>
+        </w:rPr>
+      </w:pPr>
+    </w:p>
+    <w:p>
+      <w:pPr>
+        <w:pStyle w:val="Body"/>
+        <w:rPr>
+          <w:sz w:val="20"/>
+          <w:szCs w:val="20"/>
+        </w:rPr>
+      </w:pPr>
+      <w:r>
+        <w:rPr>
+          <w:b/>
+          <w:bCs/>
+          <w:sz w:val="20"/>
+          <w:szCs w:val="20"/>
+        </w:rPr>
+        <w:t>A1.3</w:t>
+      </w:r>
+      <w:r>
+        <w:rPr>
+          <w:sz w:val="20"/>
+          <w:szCs w:val="20"/>
+        </w:rPr>
+        <w:t xml:space="preserve"> use assignment statements correctly with both arithmetic and string expressions in computer programs;</w:t>
+      </w:r>
+    </w:p>
+    <w:p>
+      <w:pPr>
+        <w:pStyle w:val="Body"/>
+        <w:rPr>
+          <w:sz w:val="20"/>
+          <w:szCs w:val="20"/>
+        </w:rPr>
+      </w:pPr>
+    </w:p>
+    <w:p>
+      <w:pPr>
+        <w:pStyle w:val="Body"/>
+        <w:rPr>
+          <w:sz w:val="20"/>
+          <w:szCs w:val="20"/>
+        </w:rPr>
+      </w:pPr>
+      <w:hyperlink r:id="rId7" w:history="1">
+        <w:r>
+          <w:rPr>
+            <w:rStyle w:val="Hyperlink"/>
+            <w:sz w:val="20"/>
+            <w:szCs w:val="20"/>
+          </w:rPr>
+          <w:t>https://github.com/rsgc-McDaniel-H/algorithms-isp/blob/master/Animation/Sketch.swift#L35</w:t>
+        </w:r>
+      </w:hyperlink>
+    </w:p>
+    <w:p>
+      <w:pPr>
+        <w:pStyle w:val="Body"/>
+        <w:rPr>
+          <w:sz w:val="20"/>
+          <w:szCs w:val="20"/>
+        </w:rPr>
+      </w:pPr>
+      <w:r>
+        <w:rPr>
+          <w:b/>
+          <w:bCs/>
+          <w:sz w:val="20"/>
+          <w:szCs w:val="20"/>
+        </w:rPr>
+        <w:lastRenderedPageBreak/>
+        <w:t>A1.4</w:t>
+      </w:r>
+      <w:r>
+        <w:rPr>
+          <w:sz w:val="20"/>
+          <w:szCs w:val="20"/>
+        </w:rPr>
+        <w:t xml:space="preserve"> demonstrate the ability to use Boolean operators (e.g., AND, OR, NOT), comparison operators (i.e., equal to, not equal to, greater </w:t>
+      </w:r>
+      <w:r>
+        <w:rPr>
+          <w:sz w:val="20"/>
+          <w:szCs w:val="20"/>
+        </w:rPr>
+        <w:t xml:space="preserve">than, less </w:t>
+      </w:r>
+    </w:p>
+    <w:p>
+      <w:pPr>
+        <w:pStyle w:val="Body"/>
+        <w:rPr>
+          <w:sz w:val="20"/>
+          <w:szCs w:val="20"/>
+        </w:rPr>
+      </w:pPr>
+      <w:r>
+        <w:rPr>
+          <w:sz w:val="20"/>
+          <w:szCs w:val="20"/>
+        </w:rPr>
+        <w:t>than, greater than or equal to, less than or equal to), arithmetic operators (e.g., addition, subtraction, multiplication, division, exponentiation, parentheses), and order of operations correctly in computer programs;</w:t>
+      </w:r>
+    </w:p>
+    <w:p>
+      <w:pPr>
+        <w:pStyle w:val="Body"/>
+        <w:rPr>
+          <w:sz w:val="20"/>
+          <w:szCs w:val="20"/>
+        </w:rPr>
+      </w:pPr>
+    </w:p>
+    <w:p>
+      <w:pPr>
+        <w:pStyle w:val="Body"/>
+        <w:rPr>
+          <w:sz w:val="20"/>
+          <w:szCs w:val="20"/>
+        </w:rPr>
+      </w:pPr>
+      <w:hyperlink r:id="rId8" w:history="1">
+        <w:r>
+          <w:rPr>
+            <w:rStyle w:val="Hyperlink"/>
+            <w:sz w:val="20"/>
+            <w:szCs w:val="20"/>
+          </w:rPr>
+          <w:t>https://github.com/rsgc-McDaniel-H/algorithms-isp/blob/master/Animation/Sketch.swift#L64</w:t>
+        </w:r>
+      </w:hyperlink>
+    </w:p>
+    <w:p>
+      <w:pPr>
+        <w:pStyle w:val="Body"/>
+        <w:rPr>
+          <w:sz w:val="20"/>
+          <w:szCs w:val="20"/>
+        </w:rPr>
+      </w:pPr>
+      <w:r>
+        <w:rPr>
+          <w:sz w:val="20"/>
+          <w:szCs w:val="20"/>
+        </w:rPr>
+        <w:t xml:space="preserve">Here is the link to where I used an equation to make my graph which uses multiplication and addition </w:t>
+      </w:r>
+    </w:p>
+    <w:p>
+      <w:pPr>
+        <w:pStyle w:val="Body"/>
+        <w:rPr>
+          <w:sz w:val="20"/>
+          <w:szCs w:val="20"/>
+        </w:rPr>
+      </w:pPr>
+    </w:p>
+    <w:p>
+      <w:pPr>
+        <w:pStyle w:val="Body"/>
+        <w:rPr>
+          <w:sz w:val="20"/>
+          <w:szCs w:val="20"/>
+        </w:rPr>
+      </w:pPr>
+      <w:r>
+        <w:rPr>
+          <w:b/>
+          <w:bCs/>
+          <w:sz w:val="20"/>
+          <w:szCs w:val="20"/>
+        </w:rPr>
+        <w:t>A1.5</w:t>
+      </w:r>
+      <w:r>
+        <w:rPr>
+          <w:sz w:val="20"/>
+          <w:szCs w:val="20"/>
+        </w:rPr>
+        <w:t xml:space="preserve"> describe the structur</w:t>
+      </w:r>
+      <w:r>
+        <w:rPr>
+          <w:sz w:val="20"/>
+          <w:szCs w:val="20"/>
+        </w:rPr>
+        <w:t>e of one-dimensional arrays and related concepts, including elements, indexes, and bounds;</w:t>
+      </w:r>
+    </w:p>
+    <w:p>
+      <w:pPr>
+        <w:pStyle w:val="Body"/>
+        <w:rPr>
+          <w:sz w:val="20"/>
+          <w:szCs w:val="20"/>
+        </w:rPr>
+      </w:pPr>
+    </w:p>
+    <w:p>
+      <w:pPr>
+        <w:pStyle w:val="Body"/>
+        <w:rPr>
+          <w:sz w:val="20"/>
+          <w:szCs w:val="20"/>
+        </w:rPr>
+      </w:pPr>
+      <w:hyperlink r:id="rId9" w:history="1">
+        <w:r>
+          <w:rPr>
+            <w:rStyle w:val="Hyperlink"/>
+            <w:sz w:val="20"/>
+            <w:szCs w:val="20"/>
+          </w:rPr>
+          <w:t>https://github.com/rsgc-McDaniel-H/algorithms-isp/blob/master/Animation/Sketch.swift#L39</w:t>
+        </w:r>
+      </w:hyperlink>
+    </w:p>
+    <w:p>
+      <w:pPr>
+        <w:pStyle w:val="Body"/>
+        <w:rPr>
+          <w:sz w:val="20"/>
+          <w:szCs w:val="20"/>
+        </w:rPr>
+      </w:pPr>
+      <w:hyperlink r:id="rId10" w:history="1">
+        <w:r>
+          <w:rPr>
+            <w:rStyle w:val="Hyperlink"/>
+            <w:sz w:val="20"/>
+            <w:szCs w:val="20"/>
+          </w:rPr>
+          <w:t>https://github.com/rsgc-McDaniel-H/algorithms-isp/blob/master/Animation/Sketch.swift#L42</w:t>
+        </w:r>
+      </w:hyperlink>
+    </w:p>
+    <w:p>
+      <w:pPr>
+        <w:pStyle w:val="Body"/>
+        <w:rPr>
+          <w:sz w:val="20"/>
+          <w:szCs w:val="20"/>
+        </w:rPr>
+      </w:pPr>
+    </w:p>
+    <w:p>
+      <w:pPr>
+        <w:pStyle w:val="Body"/>
+        <w:rPr>
+          <w:sz w:val="20"/>
+          <w:szCs w:val="20"/>
+        </w:rPr>
+      </w:pPr>
+    </w:p>
+    <w:p>
+      <w:pPr>
+        <w:pStyle w:val="Body"/>
+        <w:rPr>
+          <w:sz w:val="20"/>
+          <w:szCs w:val="20"/>
+        </w:rPr>
+      </w:pPr>
+      <w:r>
+        <w:rPr>
+          <w:b/>
+          <w:bCs/>
+          <w:sz w:val="20"/>
+          <w:szCs w:val="20"/>
+        </w:rPr>
+        <w:t>A1.6</w:t>
+      </w:r>
+      <w:r>
+        <w:rPr>
+          <w:sz w:val="20"/>
+          <w:szCs w:val="20"/>
+        </w:rPr>
+        <w:t xml:space="preserve"> write programs that declare, initialize, modify, and access one-dimensional arrays.</w:t>
+      </w:r>
+    </w:p>
+    <w:p>
+      <w:pPr>
+        <w:pStyle w:val="Body"/>
+        <w:rPr>
+          <w:sz w:val="20"/>
+          <w:szCs w:val="20"/>
+        </w:rPr>
+      </w:pPr>
+    </w:p>
+    <w:p>
+      <w:pPr>
+        <w:pStyle w:val="Body"/>
+        <w:rPr>
+          <w:sz w:val="20"/>
+          <w:szCs w:val="20"/>
+        </w:rPr>
+      </w:pPr>
+      <w:hyperlink r:id="rId11" w:history="1">
+        <w:r>
+          <w:rPr>
+            <w:rStyle w:val="Hyperlink"/>
+            <w:sz w:val="20"/>
+            <w:szCs w:val="20"/>
+          </w:rPr>
+          <w:t>https://github.com/rsgc-McDaniel-H/algorithms-isp/blob/master/Animation/Sketch.swift#L35-L42</w:t>
+        </w:r>
+      </w:hyperlink>
+    </w:p>
+    <w:p>
+      <w:pPr>
+        <w:pStyle w:val="Body"/>
+        <w:rPr>
+          <w:sz w:val="20"/>
+          <w:szCs w:val="20"/>
+        </w:rPr>
+      </w:pPr>
+    </w:p>
+    <w:p>
+      <w:pPr>
+        <w:pStyle w:val="Heading3"/>
+      </w:pPr>
+      <w:r>
+        <w:t>A2. Data Types and Expressions</w:t>
+      </w:r>
+      <w:r>
+        <w:rPr>
+          <w:rFonts w:ascii="Arial Unicode MS" w:hAnsi="Arial Unicode MS"/>
+        </w:rPr>
+        <w:br/>
+      </w:r>
+      <w:r>
+        <w:rPr>
+          <w:sz w:val="22"/>
+          <w:szCs w:val="22"/>
+        </w:rPr>
+        <w:t xml:space="preserve">Demonstrate the ability to use control </w:t>
+      </w:r>
+      <w:r>
+        <w:rPr>
+          <w:sz w:val="22"/>
+          <w:szCs w:val="22"/>
+        </w:rPr>
+        <w:t>structures and simple algorithms in computer programs;</w:t>
+      </w:r>
+    </w:p>
+    <w:p>
+      <w:pPr>
+        <w:pStyle w:val="Body"/>
+        <w:rPr>
+          <w:sz w:val="20"/>
+          <w:szCs w:val="20"/>
+        </w:rPr>
+      </w:pPr>
+      <w:r>
+        <w:rPr>
+          <w:b/>
+          <w:bCs/>
+          <w:sz w:val="20"/>
+          <w:szCs w:val="20"/>
+        </w:rPr>
+        <w:t>A2.1</w:t>
+      </w:r>
+      <w:r>
+        <w:rPr>
+          <w:sz w:val="20"/>
+          <w:szCs w:val="20"/>
+        </w:rPr>
+        <w:t xml:space="preserve"> write programs that incorporate user input, processing, and screen output;</w:t>
+      </w:r>
+    </w:p>
+    <w:p>
+      <w:pPr>
+        <w:pStyle w:val="Body"/>
+        <w:rPr>
+          <w:sz w:val="20"/>
+          <w:szCs w:val="20"/>
+        </w:rPr>
+      </w:pPr>
+    </w:p>
+    <w:p>
+      <w:pPr>
+        <w:pStyle w:val="Body"/>
+        <w:rPr>
+          <w:sz w:val="20"/>
+          <w:szCs w:val="20"/>
+        </w:rPr>
+      </w:pPr>
+      <w:hyperlink r:id="rId12" w:history="1">
+        <w:r>
+          <w:rPr>
+            <w:rStyle w:val="Hyperlink"/>
+            <w:sz w:val="20"/>
+            <w:szCs w:val="20"/>
+          </w:rPr>
+          <w:t>https://github.com/rsgc-McDaniel-H/algorithms-isp/blob/master/Animation/Sketch.swift#L98</w:t>
+        </w:r>
+      </w:hyperlink>
+    </w:p>
+    <w:p>
+      <w:pPr>
+        <w:pStyle w:val="Body"/>
+        <w:rPr>
+          <w:sz w:val="20"/>
+          <w:szCs w:val="20"/>
+        </w:rPr>
+      </w:pPr>
+      <w:r>
+        <w:rPr>
+          <w:sz w:val="20"/>
+          <w:szCs w:val="20"/>
+        </w:rPr>
+        <w:t>here is where I drew the graph on the screen to show an output for the formula that I created earlier</w:t>
+      </w:r>
+    </w:p>
+    <w:p>
+      <w:pPr>
+        <w:pStyle w:val="Body"/>
+        <w:rPr>
+          <w:sz w:val="20"/>
+          <w:szCs w:val="20"/>
+        </w:rPr>
+      </w:pPr>
+    </w:p>
+    <w:p>
+      <w:pPr>
+        <w:pStyle w:val="Body"/>
+        <w:rPr>
+          <w:sz w:val="20"/>
+          <w:szCs w:val="20"/>
+        </w:rPr>
+      </w:pPr>
+      <w:r>
+        <w:rPr>
+          <w:b/>
+          <w:bCs/>
+          <w:sz w:val="20"/>
+          <w:szCs w:val="20"/>
+        </w:rPr>
+        <w:t>A2.2</w:t>
+      </w:r>
+      <w:r>
+        <w:rPr>
+          <w:sz w:val="20"/>
+          <w:szCs w:val="20"/>
+        </w:rPr>
+        <w:t xml:space="preserve"> use sequence, selection, and repetition control structures to create programming solutions;</w:t>
+      </w:r>
+    </w:p>
+    <w:p>
+      <w:pPr>
+        <w:pStyle w:val="Body"/>
+        <w:rPr>
+          <w:sz w:val="20"/>
+          <w:szCs w:val="20"/>
+        </w:rPr>
+      </w:pPr>
+    </w:p>
+    <w:p>
+      <w:pPr>
+        <w:pStyle w:val="Body"/>
+        <w:rPr>
+          <w:sz w:val="20"/>
+          <w:szCs w:val="20"/>
+        </w:rPr>
+      </w:pPr>
+    </w:p>
+    <w:p>
+      <w:pPr>
+        <w:pStyle w:val="Body"/>
+        <w:rPr>
+          <w:sz w:val="20"/>
+          <w:szCs w:val="20"/>
+        </w:rPr>
+      </w:pPr>
+    </w:p>
+    <w:p>
+      <w:pPr>
+        <w:pStyle w:val="Body"/>
+        <w:rPr>
+          <w:sz w:val="20"/>
+          <w:szCs w:val="20"/>
+        </w:rPr>
+      </w:pPr>
+    </w:p>
+    <w:p>
+      <w:pPr>
+        <w:pStyle w:val="Body"/>
+        <w:rPr>
+          <w:sz w:val="20"/>
+          <w:szCs w:val="20"/>
+        </w:rPr>
+      </w:pPr>
+      <w:r>
+        <w:rPr>
+          <w:b/>
+          <w:bCs/>
+          <w:sz w:val="20"/>
+          <w:szCs w:val="20"/>
+        </w:rPr>
+        <w:t>A2.3</w:t>
+      </w:r>
+      <w:r>
+        <w:rPr>
+          <w:sz w:val="20"/>
+          <w:szCs w:val="20"/>
+        </w:rPr>
+        <w:t xml:space="preserve"> write algorithms with nested structures (e.g., to count elements in an array, calculate a total, find high</w:t>
+      </w:r>
+      <w:r>
+        <w:rPr>
+          <w:sz w:val="20"/>
+          <w:szCs w:val="20"/>
+        </w:rPr>
+        <w:t>est or lowest value, or perform a linear search).</w:t>
+      </w:r>
+    </w:p>
+    <w:p>
+      <w:pPr>
+        <w:pStyle w:val="Body"/>
+        <w:rPr>
+          <w:sz w:val="20"/>
+          <w:szCs w:val="20"/>
+        </w:rPr>
+      </w:pPr>
+    </w:p>
+    <w:p>
+      <w:pPr>
+        <w:pStyle w:val="Body"/>
+        <w:rPr>
+          <w:sz w:val="20"/>
+          <w:szCs w:val="20"/>
+        </w:rPr>
+      </w:pPr>
+      <w:hyperlink r:id="rId13" w:history="1">
+        <w:r>
+          <w:rPr>
+            <w:rStyle w:val="Hyperlink"/>
+            <w:sz w:val="20"/>
+            <w:szCs w:val="20"/>
+          </w:rPr>
+          <w:t>https://github.com/rsgc-McDaniel-H/algorithms-isp/blob/master/Animation/Sketch.swift#L35</w:t>
+        </w:r>
+      </w:hyperlink>
+    </w:p>
+    <w:p>
+      <w:pPr>
+        <w:pStyle w:val="Body"/>
+        <w:rPr>
+          <w:sz w:val="20"/>
+          <w:szCs w:val="20"/>
+        </w:rPr>
+      </w:pPr>
+      <w:r>
+        <w:rPr>
+          <w:sz w:val="20"/>
+          <w:szCs w:val="20"/>
+        </w:rPr>
+        <w:t xml:space="preserve">Here is where I used an array to draw the gridlines on the screen and it had to count how many lines could be drawn on the screen </w:t>
+      </w:r>
+    </w:p>
+    <w:p>
+      <w:pPr>
+        <w:pStyle w:val="Heading3"/>
+        <w:rPr>
+          <w:sz w:val="22"/>
+          <w:szCs w:val="22"/>
+        </w:rPr>
+      </w:pPr>
+      <w:r>
+        <w:lastRenderedPageBreak/>
+        <w:t>A3. Subprograms</w:t>
+      </w:r>
+      <w:r>
+        <w:rPr>
+          <w:rFonts w:ascii="Arial Unicode MS" w:hAnsi="Arial Unicode MS"/>
+        </w:rPr>
+        <w:br/>
+      </w:r>
+      <w:r>
+        <w:t>D</w:t>
+      </w:r>
+      <w:r>
+        <w:rPr>
+          <w:sz w:val="22"/>
+          <w:szCs w:val="22"/>
+        </w:rPr>
+        <w:t>emonstrate the ability to use subprograms within computer programs;</w:t>
+      </w:r>
+    </w:p>
+    <w:p>
+      <w:pPr>
+        <w:pStyle w:val="Body"/>
+        <w:rPr>
+          <w:sz w:val="20"/>
+          <w:szCs w:val="20"/>
+        </w:rPr>
+      </w:pPr>
+      <w:r>
+        <w:rPr>
+          <w:b/>
+          <w:bCs/>
+          <w:sz w:val="20"/>
+          <w:szCs w:val="20"/>
+        </w:rPr>
+        <w:t>A3.1</w:t>
+      </w:r>
+      <w:r>
+        <w:rPr>
+          <w:sz w:val="20"/>
+          <w:szCs w:val="20"/>
+        </w:rPr>
+        <w:t xml:space="preserve"> demonstra</w:t>
+      </w:r>
+      <w:r>
+        <w:rPr>
+          <w:sz w:val="20"/>
+          <w:szCs w:val="20"/>
+        </w:rPr>
+        <w:t xml:space="preserve">te the ability to use existing sub-programs (e.g., random number generator, substring, absolute value) within computer programs; </w:t>
+      </w:r>
+    </w:p>
+    <w:p>
+      <w:pPr>
+        <w:pStyle w:val="Body"/>
+        <w:rPr>
+          <w:sz w:val="20"/>
+          <w:szCs w:val="20"/>
+        </w:rPr>
+      </w:pPr>
+    </w:p>
+    <w:p>
+      <w:pPr>
+        <w:pStyle w:val="Body"/>
+        <w:rPr>
+          <w:sz w:val="20"/>
+          <w:szCs w:val="20"/>
+        </w:rPr>
+      </w:pPr>
+      <w:r>
+        <w:rPr>
+          <w:sz w:val="20"/>
+          <w:szCs w:val="20"/>
+        </w:rPr>
+        <w:t>NA</w:t>
+      </w:r>
+    </w:p>
+    <w:p>
+      <w:pPr>
+        <w:pStyle w:val="Body"/>
+        <w:rPr>
+          <w:sz w:val="20"/>
+          <w:szCs w:val="20"/>
+        </w:rPr>
+      </w:pPr>
+    </w:p>
+    <w:p>
+      <w:pPr>
+        <w:pStyle w:val="Body"/>
+      </w:pPr>
+      <w:r>
+        <w:rPr>
+          <w:b/>
+          <w:bCs/>
+          <w:sz w:val="20"/>
+          <w:szCs w:val="20"/>
+        </w:rPr>
+        <w:t>A3.2</w:t>
+      </w:r>
+      <w:r>
+        <w:rPr>
+          <w:sz w:val="20"/>
+          <w:szCs w:val="20"/>
+        </w:rPr>
+        <w:t xml:space="preserve"> write subprograms (e.g., functions, procedures) that use parameter passing and appropriate variable scope (e.g., local, g</w:t>
+      </w:r>
+      <w:r>
+        <w:rPr>
+          <w:sz w:val="20"/>
+          <w:szCs w:val="20"/>
+        </w:rPr>
+        <w:t>lobal), to perform tasks within programs.</w:t>
+      </w:r>
+      <w:r>
+        <w:t xml:space="preserve"> </w:t>
+      </w:r>
+    </w:p>
+    <w:p>
+      <w:pPr>
+        <w:pStyle w:val="Body"/>
+      </w:pPr>
+    </w:p>
+    <w:p>
+      <w:pPr>
+        <w:pStyle w:val="Body"/>
+      </w:pPr>
+      <w:hyperlink r:id="rId14" w:history="1">
+        <w:r>
+          <w:rPr>
+            <w:rStyle w:val="Hyperlink"/>
+          </w:rPr>
+          <w:t>https://github.com/rsgc-McDaniel-H/algorithms-isp/blob/master/Animation/Sketch.swift#L64</w:t>
+        </w:r>
+      </w:hyperlink>
+    </w:p>
+    <w:p>
+      <w:pPr>
+        <w:pStyle w:val="Body"/>
+      </w:pPr>
+      <w:r>
+        <w:t>The parameter is that the pints have to be plotted on this graph</w:t>
+      </w:r>
+    </w:p>
+    <w:p>
+      <w:pPr>
+        <w:pStyle w:val="Heading3"/>
+        <w:rPr>
+          <w:sz w:val="22"/>
+          <w:szCs w:val="22"/>
+        </w:rPr>
+      </w:pPr>
+      <w:r>
+        <w:t xml:space="preserve">A4. </w:t>
+      </w:r>
+      <w:r>
+        <w:rPr>
+          <w:lang w:val="fr-FR"/>
+        </w:rPr>
+        <w:t>Code Maintenance</w:t>
+      </w:r>
+      <w:r>
+        <w:rPr>
+          <w:rFonts w:ascii="Arial Unicode MS" w:hAnsi="Arial Unicode MS"/>
+        </w:rPr>
+        <w:br/>
+      </w:r>
+      <w:r>
+        <w:rPr>
+          <w:sz w:val="22"/>
+          <w:szCs w:val="22"/>
+        </w:rPr>
+        <w:t>Use proper code maintenance techniques and conventions when creating computer programs.</w:t>
+      </w:r>
+    </w:p>
+    <w:p>
+      <w:pPr>
+        <w:pStyle w:val="Body"/>
+        <w:rPr>
+          <w:sz w:val="20"/>
+          <w:szCs w:val="20"/>
+        </w:rPr>
+      </w:pPr>
+      <w:r>
+        <w:rPr>
+          <w:b/>
+          <w:bCs/>
+          <w:sz w:val="20"/>
+          <w:szCs w:val="20"/>
+        </w:rPr>
+        <w:t>A4.1</w:t>
+      </w:r>
+      <w:r>
+        <w:rPr>
+          <w:sz w:val="20"/>
+          <w:szCs w:val="20"/>
+        </w:rPr>
+        <w:t xml:space="preserve"> demonstrate the ability to identify and correct syntax, logic, and run-time errors in computer prog</w:t>
+      </w:r>
+      <w:r>
+        <w:rPr>
+          <w:sz w:val="20"/>
+          <w:szCs w:val="20"/>
+        </w:rPr>
+        <w:t>rams;</w:t>
+      </w:r>
+    </w:p>
+    <w:p>
+      <w:pPr>
+        <w:pStyle w:val="Body"/>
+        <w:rPr>
+          <w:sz w:val="20"/>
+          <w:szCs w:val="20"/>
+        </w:rPr>
+      </w:pPr>
+    </w:p>
+    <w:p>
+      <w:pPr>
+        <w:pStyle w:val="Body"/>
+        <w:rPr>
+          <w:sz w:val="20"/>
+          <w:szCs w:val="20"/>
+        </w:rPr>
+      </w:pPr>
+      <w:r>
+        <w:rPr>
+          <w:sz w:val="20"/>
+          <w:szCs w:val="20"/>
+        </w:rPr>
+        <w:t xml:space="preserve">Don’t have any syntax errors </w:t>
+      </w:r>
+    </w:p>
+    <w:p>
+      <w:pPr>
+        <w:pStyle w:val="Body"/>
+        <w:rPr>
+          <w:sz w:val="20"/>
+          <w:szCs w:val="20"/>
+        </w:rPr>
+      </w:pPr>
+    </w:p>
+    <w:p>
+      <w:pPr>
+        <w:pStyle w:val="Body"/>
+        <w:rPr>
+          <w:sz w:val="20"/>
+          <w:szCs w:val="20"/>
+        </w:rPr>
+      </w:pPr>
+      <w:r>
+        <w:rPr>
+          <w:b/>
+          <w:bCs/>
+          <w:sz w:val="20"/>
+          <w:szCs w:val="20"/>
+        </w:rPr>
+        <w:t>A4.2</w:t>
+      </w:r>
+      <w:r>
+        <w:rPr>
+          <w:sz w:val="20"/>
+          <w:szCs w:val="20"/>
+        </w:rPr>
+        <w:t xml:space="preserve"> use workplace and professional conventions (e.g., naming, indenting, commenting) correctly to write programs and internal documentation;</w:t>
+      </w:r>
+    </w:p>
+    <w:p>
+      <w:pPr>
+        <w:pStyle w:val="Body"/>
+        <w:rPr>
+          <w:sz w:val="20"/>
+          <w:szCs w:val="20"/>
+        </w:rPr>
+      </w:pPr>
+    </w:p>
+    <w:p>
+      <w:pPr>
+        <w:pStyle w:val="Body"/>
+        <w:rPr>
+          <w:sz w:val="20"/>
+          <w:szCs w:val="20"/>
+        </w:rPr>
+      </w:pPr>
+      <w:hyperlink r:id="rId15" w:history="1">
+        <w:r>
+          <w:rPr>
+            <w:rStyle w:val="Hyperlink"/>
+            <w:sz w:val="20"/>
+            <w:szCs w:val="20"/>
+          </w:rPr>
+          <w:t>https://github.com/rsgc-McDaniel-H/algorithms-isp/blob/master/Animation/Sketch.swift#L18</w:t>
+        </w:r>
+      </w:hyperlink>
+    </w:p>
+    <w:p>
+      <w:pPr>
+        <w:pStyle w:val="Body"/>
+        <w:rPr>
+          <w:sz w:val="20"/>
+          <w:szCs w:val="20"/>
+        </w:rPr>
+      </w:pPr>
+      <w:hyperlink r:id="rId16" w:history="1">
+        <w:r>
+          <w:rPr>
+            <w:rStyle w:val="Hyperlink"/>
+            <w:sz w:val="20"/>
+            <w:szCs w:val="20"/>
+          </w:rPr>
+          <w:t>https://github.com/rsgc-McDaniel-H/</w:t>
         </w:r>
         <w:r>
           <w:rPr>
-            <w:rStyle w:val="Hyperlink0"/>
+            <w:rStyle w:val="Hyperlink"/>
             <w:sz w:val="20"/>
             <w:szCs w:val="20"/>
           </w:rPr>
-          <w:t>#L12-L44</w:t>
+          <w:t>a</w:t>
+        </w:r>
+        <w:r>
+          <w:rPr>
+            <w:rStyle w:val="Hyperlink"/>
+            <w:sz w:val="20"/>
+            <w:szCs w:val="20"/>
+          </w:rPr>
+          <w:t>lgorithms-isp/blob/master/Animation/Sketch.swift#L41</w:t>
         </w:r>
       </w:hyperlink>
     </w:p>
@@ -291,6 +1200,22 @@
           <w:szCs w:val="20"/>
         </w:rPr>
       </w:pPr>
+      <w:r>
+        <w:rPr>
+          <w:sz w:val="20"/>
+          <w:szCs w:val="20"/>
+        </w:rPr>
+        <w:t>Here are two examples of where I commented my code</w:t>
+      </w:r>
+    </w:p>
+    <w:p>
+      <w:pPr>
+        <w:pStyle w:val="Body"/>
+        <w:rPr>
+          <w:sz w:val="20"/>
+          <w:szCs w:val="20"/>
+        </w:rPr>
+      </w:pPr>
     </w:p>
     <w:p>
       <w:pPr>
@@ -307,15 +1232,49 @@
           <w:sz w:val="20"/>
           <w:szCs w:val="20"/>
         </w:rPr>
-        <w:t>A1.3</w:t>
-      </w:r>
-      <w:r>
-        <w:rPr>
-          <w:sz w:val="20"/>
-          <w:szCs w:val="20"/>
-        </w:rPr>
-        <w:t xml:space="preserve"> use assignment statements correctly with both arithmetic and string expressions in computer programs;</w:t>
-      </w:r>
+        <w:t>A4.3</w:t>
+      </w:r>
+      <w:r>
+        <w:rPr>
+          <w:sz w:val="20"/>
+          <w:szCs w:val="20"/>
+        </w:rPr>
+        <w:t xml:space="preserve"> demonstrate the ability to interpret error messages displayed by programming tools (e.g., compiler, deb</w:t>
+      </w:r>
+      <w:r>
+        <w:rPr>
+          <w:sz w:val="20"/>
+          <w:szCs w:val="20"/>
+        </w:rPr>
+        <w:t>ugging tool), at different times during the software development process (e.g., writing, compilation, testing);</w:t>
+      </w:r>
+    </w:p>
+    <w:p>
+      <w:pPr>
+        <w:pStyle w:val="Body"/>
+        <w:rPr>
+          <w:sz w:val="20"/>
+          <w:szCs w:val="20"/>
+        </w:rPr>
+      </w:pPr>
+    </w:p>
+    <w:p>
+      <w:pPr>
+        <w:pStyle w:val="Body"/>
+        <w:rPr>
+          <w:sz w:val="20"/>
+          <w:szCs w:val="20"/>
+        </w:rPr>
+      </w:pPr>
+    </w:p>
+    <w:p>
+      <w:pPr>
+        <w:pStyle w:val="Body"/>
+        <w:rPr>
+          <w:sz w:val="20"/>
+          <w:szCs w:val="20"/>
+        </w:rPr>
+      </w:pPr>
     </w:p>
     <w:p>
       <w:pPr>
@@ -332,22 +1291,68 @@
           <w:sz w:val="20"/>
           <w:szCs w:val="20"/>
         </w:rPr>
-        <w:t>A1.4</w:t>
-      </w:r>
-      <w:r>
-        <w:rPr>
-          <w:sz w:val="20"/>
-          <w:szCs w:val="20"/>
-        </w:rPr>
-        <w:t xml:space="preserve"> demonstrate the ability to use Boolean operators (e.g., AND, OR, NOT), comparison operators (i.e., equal to, not equal to, greater </w:t>
-      </w:r>
-      <w:r>
-        <w:rPr>
-          <w:sz w:val="20"/>
-          <w:szCs w:val="20"/>
-        </w:rPr>
-        <w:t>than, less than, greater than or equal to, less than or equal to), arithmetic operators (e.g., addition, subtraction, multiplication, division, exponentiation, parentheses), and order of operations correctly in computer programs;</w:t>
-      </w:r>
+        <w:t>A4.4</w:t>
+      </w:r>
+      <w:r>
+        <w:rPr>
+          <w:sz w:val="20"/>
+          <w:szCs w:val="20"/>
+        </w:rPr>
+        <w:t xml:space="preserve"> use a tracing technique to understand program flow and to identify and correct logic and run-time errors in computer programs;</w:t>
+      </w:r>
+    </w:p>
+    <w:p>
+      <w:pPr>
+        <w:pStyle w:val="Body"/>
+        <w:rPr>
+          <w:sz w:val="20"/>
+          <w:szCs w:val="20"/>
+        </w:rPr>
+      </w:pPr>
+    </w:p>
+    <w:p>
+      <w:pPr>
+        <w:pStyle w:val="Body"/>
+        <w:rPr>
+          <w:sz w:val="20"/>
+          <w:szCs w:val="20"/>
+        </w:rPr>
+      </w:pPr>
+      <w:r>
+        <w:rPr>
+          <w:sz w:val="20"/>
+          <w:szCs w:val="20"/>
+        </w:rPr>
+        <w:t>The tracing technique I used was to keep track of my x and y points when plotting the graph</w:t>
+      </w:r>
+    </w:p>
+    <w:p>
+      <w:pPr>
+        <w:pStyle w:val="Body"/>
+        <w:rPr>
+          <w:sz w:val="20"/>
+          <w:szCs w:val="20"/>
+        </w:rPr>
+      </w:pPr>
+      <w:hyperlink r:id="rId17" w:history="1">
+        <w:r>
+          <w:rPr>
+            <w:rStyle w:val="Hyperlink"/>
+            <w:sz w:val="20"/>
+            <w:szCs w:val="20"/>
+          </w:rPr>
+          <w:t>https://github.com/rsgc-McDaniel-H/algorithms-isp/blob/master/Animation/Sketch.swift#L74-L75</w:t>
+        </w:r>
+      </w:hyperlink>
+    </w:p>
+    <w:p>
+      <w:pPr>
+        <w:pStyle w:val="Body"/>
+        <w:rPr>
+          <w:sz w:val="20"/>
+          <w:szCs w:val="20"/>
+        </w:rPr>
+      </w:pPr>
     </w:p>
     <w:p>
       <w:pPr>
@@ -364,22 +1369,63 @@
           <w:sz w:val="20"/>
           <w:szCs w:val="20"/>
         </w:rPr>
-        <w:lastRenderedPageBreak/>
-        <w:t>A1.5</w:t>
-      </w:r>
-      <w:r>
-        <w:rPr>
-          <w:sz w:val="20"/>
-          <w:szCs w:val="20"/>
-        </w:rPr>
-        <w:t xml:space="preserve"> describe the structur</w:t>
-      </w:r>
-      <w:r>
-        <w:rPr>
-          <w:sz w:val="20"/>
-          <w:szCs w:val="20"/>
-        </w:rPr>
-        <w:t>e of one-dimensional arrays and related concepts, including elements, indexes, and bounds;</w:t>
+        <w:t>A4.5</w:t>
+      </w:r>
+      <w:r>
+        <w:rPr>
+          <w:sz w:val="20"/>
+          <w:szCs w:val="20"/>
+        </w:rPr>
+        <w:t xml:space="preserve"> demonst</w:t>
+      </w:r>
+      <w:r>
+        <w:rPr>
+          <w:sz w:val="20"/>
+          <w:szCs w:val="20"/>
+        </w:rPr>
+        <w:t>rate the ability to validate a program using a full range of test cases.</w:t>
+      </w:r>
+    </w:p>
+    <w:p>
+      <w:pPr>
+        <w:pStyle w:val="Body"/>
+        <w:rPr>
+          <w:sz w:val="20"/>
+          <w:szCs w:val="20"/>
+        </w:rPr>
+      </w:pPr>
+    </w:p>
+    <w:p>
+      <w:pPr>
+        <w:pStyle w:val="Body"/>
+      </w:pPr>
+    </w:p>
+    <w:p>
+      <w:pPr>
+        <w:pStyle w:val="Heading3"/>
+        <w:rPr>
+          <w:sz w:val="22"/>
+          <w:szCs w:val="22"/>
+        </w:rPr>
+      </w:pPr>
+      <w:r>
+        <w:t>B1. Problem-solving Strategies</w:t>
+      </w:r>
+      <w:r>
+        <w:rPr>
+          <w:rFonts w:ascii="Arial Unicode MS" w:hAnsi="Arial Unicode MS"/>
+        </w:rPr>
+        <w:br/>
+      </w:r>
+      <w:r>
+        <w:t>U</w:t>
+      </w:r>
+      <w:r>
+        <w:rPr>
+          <w:sz w:val="22"/>
+          <w:szCs w:val="22"/>
+        </w:rPr>
+        <w:t>se a variety of problem-solving strategies to solve different types of problems independently and as part of a team;</w:t>
       </w:r>
     </w:p>
     <w:p>
@@ -397,42 +1443,221 @@
           <w:sz w:val="20"/>
           <w:szCs w:val="20"/>
         </w:rPr>
-        <w:t>A1.6</w:t>
-      </w:r>
-      <w:r>
-        <w:rPr>
-          <w:sz w:val="20"/>
-          <w:szCs w:val="20"/>
-        </w:rPr>
-        <w:t xml:space="preserve"> write programs that declare, initialize, modify, and access one-dimensional arrays.</w:t>
+        <w:t>B1.1</w:t>
+      </w:r>
+      <w:r>
+        <w:rPr>
+          <w:sz w:val="20"/>
+          <w:szCs w:val="20"/>
+        </w:rPr>
+        <w:t xml:space="preserve"> use various problem-solving s</w:t>
+      </w:r>
+      <w:r>
+        <w:rPr>
+          <w:sz w:val="20"/>
+          <w:szCs w:val="20"/>
+        </w:rPr>
+        <w:t xml:space="preserve">trategies (e.g., stepwise refinement, divide and conquer, working backwards, examples, extreme cases, tables </w:t>
+      </w:r>
+    </w:p>
+    <w:p>
+      <w:pPr>
+        <w:pStyle w:val="Body"/>
+        <w:rPr>
+          <w:sz w:val="20"/>
+          <w:szCs w:val="20"/>
+        </w:rPr>
+      </w:pPr>
+      <w:r>
+        <w:rPr>
+          <w:sz w:val="20"/>
+          <w:szCs w:val="20"/>
+        </w:rPr>
+        <w:t>and charts, trial and error) when solving different types of problems;</w:t>
+      </w:r>
+    </w:p>
+    <w:p>
+      <w:pPr>
+        <w:pStyle w:val="Body"/>
+        <w:rPr>
+          <w:sz w:val="20"/>
+          <w:szCs w:val="20"/>
+        </w:rPr>
+      </w:pPr>
+    </w:p>
+    <w:p>
+      <w:pPr>
+        <w:pStyle w:val="Body"/>
+        <w:rPr>
+          <w:sz w:val="20"/>
+          <w:szCs w:val="20"/>
+        </w:rPr>
+      </w:pPr>
+    </w:p>
+    <w:p>
+      <w:pPr>
+        <w:pStyle w:val="Body"/>
+        <w:rPr>
+          <w:sz w:val="20"/>
+          <w:szCs w:val="20"/>
+        </w:rPr>
+      </w:pPr>
+      <w:r>
+        <w:rPr>
+          <w:sz w:val="20"/>
+          <w:szCs w:val="20"/>
+        </w:rPr>
+        <w:t>I planed out ideas I had in my sketch book here is a photo example</w:t>
+      </w:r>
+      <w:r>
+        <w:rPr>
+          <w:sz w:val="20"/>
+          <w:szCs w:val="20"/>
+        </w:rPr>
+        <w:t xml:space="preserve"> example was posted on January 18.</w:t>
+      </w:r>
+    </w:p>
+    <w:p>
+      <w:pPr>
+        <w:pStyle w:val="Body"/>
+        <w:rPr>
+          <w:sz w:val="20"/>
+          <w:szCs w:val="20"/>
+        </w:rPr>
+      </w:pPr>
+    </w:p>
+    <w:p>
+      <w:pPr>
+        <w:pStyle w:val="Body"/>
+        <w:rPr>
+          <w:sz w:val="20"/>
+          <w:szCs w:val="20"/>
+        </w:rPr>
+      </w:pPr>
+      <w:r>
+        <w:rPr>
+          <w:b/>
+          <w:bCs/>
+          <w:sz w:val="20"/>
+          <w:szCs w:val="20"/>
+        </w:rPr>
+        <w:t>B1.2</w:t>
+      </w:r>
+      <w:r>
+        <w:rPr>
+          <w:sz w:val="20"/>
+          <w:szCs w:val="20"/>
+        </w:rPr>
+        <w:t xml:space="preserve"> demonstrate the ability to solve problems independently and as part of </w:t>
+      </w:r>
+      <w:r>
+        <w:rPr>
+          <w:sz w:val="20"/>
+          <w:szCs w:val="20"/>
+        </w:rPr>
+        <w:t xml:space="preserve">a team; </w:t>
+      </w:r>
+    </w:p>
+    <w:p>
+      <w:pPr>
+        <w:pStyle w:val="Body"/>
+        <w:rPr>
+          <w:sz w:val="20"/>
+          <w:szCs w:val="20"/>
+        </w:rPr>
+      </w:pPr>
+    </w:p>
+    <w:p>
+      <w:pPr>
+        <w:pStyle w:val="Body"/>
+        <w:rPr>
+          <w:sz w:val="20"/>
+          <w:szCs w:val="20"/>
+        </w:rPr>
+      </w:pPr>
+      <w:hyperlink r:id="rId18" w:history="1">
+        <w:r>
+          <w:rPr>
+            <w:rStyle w:val="Hyperlink"/>
+            <w:sz w:val="20"/>
+            <w:szCs w:val="20"/>
+          </w:rPr>
+          <w:t>https://github.com/rsgc-McDaniel-H/algorithms-isp/blob/master/Animation/Sketch.swift#L103</w:t>
+        </w:r>
+      </w:hyperlink>
+    </w:p>
+    <w:p>
+      <w:pPr>
+        <w:pStyle w:val="Body"/>
+        <w:rPr>
+          <w:sz w:val="20"/>
+          <w:szCs w:val="20"/>
+        </w:rPr>
+      </w:pPr>
+      <w:r>
+        <w:rPr>
+          <w:sz w:val="20"/>
+          <w:szCs w:val="20"/>
+        </w:rPr>
+        <w:t>Another Example is on My sesame posted on Jan 6 when I was trying to connect the dots and I got help from pears and was able to get it to work</w:t>
+      </w:r>
+    </w:p>
+    <w:p>
+      <w:pPr>
+        <w:pStyle w:val="Body"/>
+        <w:rPr>
+          <w:sz w:val="20"/>
+          <w:szCs w:val="20"/>
+        </w:rPr>
+      </w:pPr>
+    </w:p>
+    <w:p>
+      <w:pPr>
+        <w:pStyle w:val="Body"/>
+      </w:pPr>
+      <w:r>
+        <w:rPr>
+          <w:b/>
+          <w:bCs/>
+          <w:sz w:val="20"/>
+          <w:szCs w:val="20"/>
+        </w:rPr>
+        <w:t>B1.3</w:t>
+      </w:r>
+      <w:r>
+        <w:rPr>
+          <w:sz w:val="20"/>
+          <w:szCs w:val="20"/>
+        </w:rPr>
+        <w:t xml:space="preserve"> use the input-process-output model to solve problems.</w:t>
       </w:r>
     </w:p>
     <w:p>
       <w:pPr>
         <w:pStyle w:val="Heading3"/>
-      </w:pPr>
-      <w:r>
-        <w:t>A2. Data Types and Expressions</w:t>
-      </w:r>
-      <w:r>
-        <w:rPr>
-          <w:rFonts w:ascii="Arial Unicode MS" w:hAnsi="Arial Unicode MS"/>
-        </w:rPr>
-        <w:br/>
-      </w:r>
-      <w:r>
         <w:rPr>
           <w:sz w:val="22"/>
           <w:szCs w:val="22"/>
         </w:rPr>
-        <w:t xml:space="preserve">Demonstrate the ability to use control </w:t>
+      </w:pPr>
+      <w:r>
+        <w:t>B3. Designing Algorithms</w:t>
+      </w:r>
+      <w:r>
+        <w:rPr>
+          <w:rFonts w:ascii="Arial Unicode MS" w:hAnsi="Arial Unicode MS"/>
+        </w:rPr>
+        <w:br/>
+      </w:r>
+      <w:r>
+        <w:t>U</w:t>
       </w:r>
       <w:r>
         <w:rPr>
           <w:sz w:val="22"/>
           <w:szCs w:val="22"/>
         </w:rPr>
-        <w:t>structures and simple algorithms in computer programs;</w:t>
+        <w:t>se a variety of problem-solving strategies to solve different types of problems independently and as part of a team;</w:t>
       </w:r>
     </w:p>
     <w:p>
@@ -450,487 +1675,6 @@
           <w:sz w:val="20"/>
           <w:szCs w:val="20"/>
         </w:rPr>
-        <w:t>A2.1</w:t>
-      </w:r>
-      <w:r>
-        <w:rPr>
-          <w:sz w:val="20"/>
-          <w:szCs w:val="20"/>
-        </w:rPr>
-        <w:t xml:space="preserve"> write programs that incorporate user input, processing, and screen output;</w:t>
-      </w:r>
-    </w:p>
-    <w:p>
-      <w:pPr>
-        <w:pStyle w:val="Body"/>
-        <w:rPr>
-          <w:sz w:val="20"/>
-          <w:szCs w:val="20"/>
-        </w:rPr>
-      </w:pPr>
-      <w:r>
-        <w:rPr>
-          <w:b/>
-          <w:bCs/>
-          <w:sz w:val="20"/>
-          <w:szCs w:val="20"/>
-        </w:rPr>
-        <w:t>A2.2</w:t>
-      </w:r>
-      <w:r>
-        <w:rPr>
-          <w:sz w:val="20"/>
-          <w:szCs w:val="20"/>
-        </w:rPr>
-        <w:t xml:space="preserve"> use sequence, selection, and repetition control structures to create programming solutions;</w:t>
-      </w:r>
-    </w:p>
-    <w:p>
-      <w:pPr>
-        <w:pStyle w:val="Body"/>
-        <w:rPr>
-          <w:sz w:val="20"/>
-          <w:szCs w:val="20"/>
-        </w:rPr>
-      </w:pPr>
-      <w:r>
-        <w:rPr>
-          <w:b/>
-          <w:bCs/>
-          <w:sz w:val="20"/>
-          <w:szCs w:val="20"/>
-        </w:rPr>
-        <w:t>A2.3</w:t>
-      </w:r>
-      <w:r>
-        <w:rPr>
-          <w:sz w:val="20"/>
-          <w:szCs w:val="20"/>
-        </w:rPr>
-        <w:t xml:space="preserve"> write algorithms with nested structures (e.g., to count elements in an array, calculate a total, find highest or lowest value, or perform a linear search).</w:t>
-      </w:r>
-    </w:p>
-    <w:p>
-      <w:pPr>
-        <w:pStyle w:val="Heading3"/>
-        <w:rPr>
-          <w:sz w:val="22"/>
-          <w:szCs w:val="22"/>
-        </w:rPr>
-      </w:pPr>
-      <w:r>
-        <w:t>A3. Subprograms</w:t>
-      </w:r>
-      <w:r>
-        <w:rPr>
-          <w:rFonts w:ascii="Arial Unicode MS" w:hAnsi="Arial Unicode MS"/>
-        </w:rPr>
-        <w:br/>
-      </w:r>
-      <w:r>
-        <w:t>D</w:t>
-      </w:r>
-      <w:r>
-        <w:rPr>
-          <w:sz w:val="22"/>
-          <w:szCs w:val="22"/>
-        </w:rPr>
-        <w:t>emonstrate the ability to use subprograms within computer programs;</w:t>
-      </w:r>
-    </w:p>
-    <w:p>
-      <w:pPr>
-        <w:pStyle w:val="Body"/>
-        <w:rPr>
-          <w:sz w:val="20"/>
-          <w:szCs w:val="20"/>
-        </w:rPr>
-      </w:pPr>
-      <w:r>
-        <w:rPr>
-          <w:b/>
-          <w:bCs/>
-          <w:sz w:val="20"/>
-          <w:szCs w:val="20"/>
-        </w:rPr>
-        <w:t>A3.1</w:t>
-      </w:r>
-      <w:r>
-        <w:rPr>
-          <w:sz w:val="20"/>
-          <w:szCs w:val="20"/>
-        </w:rPr>
-        <w:t xml:space="preserve"> demonstra</w:t>
-      </w:r>
-      <w:r>
-        <w:rPr>
-          <w:sz w:val="20"/>
-          <w:szCs w:val="20"/>
-        </w:rPr>
-        <w:t xml:space="preserve">te the ability to use existing sub-programs (e.g., random number generator, substring, absolute value) within computer programs; </w:t>
-      </w:r>
-    </w:p>
-    <w:p>
-      <w:pPr>
-        <w:pStyle w:val="Body"/>
-      </w:pPr>
-      <w:r>
-        <w:rPr>
-          <w:b/>
-          <w:bCs/>
-          <w:sz w:val="20"/>
-          <w:szCs w:val="20"/>
-        </w:rPr>
-        <w:t>A3.2</w:t>
-      </w:r>
-      <w:r>
-        <w:rPr>
-          <w:sz w:val="20"/>
-          <w:szCs w:val="20"/>
-        </w:rPr>
-        <w:t xml:space="preserve"> write subprograms (e.g., functions, procedures) that use parameter passing and appropriate variable scope (e.g., local, g</w:t>
-      </w:r>
-      <w:r>
-        <w:rPr>
-          <w:sz w:val="20"/>
-          <w:szCs w:val="20"/>
-        </w:rPr>
-        <w:t>lobal), to perform tasks within programs.</w:t>
-      </w:r>
-      <w:r>
-        <w:t xml:space="preserve"> </w:t>
-      </w:r>
-    </w:p>
-    <w:p>
-      <w:pPr>
-        <w:pStyle w:val="Heading3"/>
-        <w:rPr>
-          <w:sz w:val="22"/>
-          <w:szCs w:val="22"/>
-        </w:rPr>
-      </w:pPr>
-      <w:r>
-        <w:t xml:space="preserve">A4. </w:t>
-      </w:r>
-      <w:r>
-        <w:rPr>
-          <w:lang w:val="fr-FR"/>
-        </w:rPr>
-        <w:t>Code Maintenance</w:t>
-      </w:r>
-      <w:r>
-        <w:rPr>
-          <w:rFonts w:ascii="Arial Unicode MS" w:hAnsi="Arial Unicode MS"/>
-        </w:rPr>
-        <w:br/>
-      </w:r>
-      <w:r>
-        <w:rPr>
-          <w:sz w:val="22"/>
-          <w:szCs w:val="22"/>
-        </w:rPr>
-        <w:t>Use proper code maintenance techniques and conventions when creating computer programs.</w:t>
-      </w:r>
-    </w:p>
-    <w:p>
-      <w:pPr>
-        <w:pStyle w:val="Body"/>
-        <w:rPr>
-          <w:sz w:val="20"/>
-          <w:szCs w:val="20"/>
-        </w:rPr>
-      </w:pPr>
-      <w:r>
-        <w:rPr>
-          <w:b/>
-          <w:bCs/>
-          <w:sz w:val="20"/>
-          <w:szCs w:val="20"/>
-        </w:rPr>
-        <w:t>A4.1</w:t>
-      </w:r>
-      <w:r>
-        <w:rPr>
-          <w:sz w:val="20"/>
-          <w:szCs w:val="20"/>
-        </w:rPr>
-        <w:t xml:space="preserve"> demonstrate the ability to identify and correct syntax, logic, and run-time errors in computer prog</w:t>
-      </w:r>
-      <w:r>
-        <w:rPr>
-          <w:sz w:val="20"/>
-          <w:szCs w:val="20"/>
-        </w:rPr>
-        <w:t>rams;</w:t>
-      </w:r>
-    </w:p>
-    <w:p>
-      <w:pPr>
-        <w:pStyle w:val="Body"/>
-        <w:rPr>
-          <w:sz w:val="20"/>
-          <w:szCs w:val="20"/>
-        </w:rPr>
-      </w:pPr>
-      <w:r>
-        <w:rPr>
-          <w:b/>
-          <w:bCs/>
-          <w:sz w:val="20"/>
-          <w:szCs w:val="20"/>
-        </w:rPr>
-        <w:t>A4.2</w:t>
-      </w:r>
-      <w:r>
-        <w:rPr>
-          <w:sz w:val="20"/>
-          <w:szCs w:val="20"/>
-        </w:rPr>
-        <w:t xml:space="preserve"> use workplace and professional conventions (e.g., naming, indenting, commenting) correctly to write programs and internal documentation;</w:t>
-      </w:r>
-    </w:p>
-    <w:p>
-      <w:pPr>
-        <w:pStyle w:val="Body"/>
-        <w:rPr>
-          <w:sz w:val="20"/>
-          <w:szCs w:val="20"/>
-        </w:rPr>
-      </w:pPr>
-      <w:r>
-        <w:rPr>
-          <w:b/>
-          <w:bCs/>
-          <w:sz w:val="20"/>
-          <w:szCs w:val="20"/>
-        </w:rPr>
-        <w:t>A4.3</w:t>
-      </w:r>
-      <w:r>
-        <w:rPr>
-          <w:sz w:val="20"/>
-          <w:szCs w:val="20"/>
-        </w:rPr>
-        <w:t xml:space="preserve"> demonstrate the ability to interpret error messages displayed by programming tools (e.g., compiler, deb</w:t>
-      </w:r>
-      <w:r>
-        <w:rPr>
-          <w:sz w:val="20"/>
-          <w:szCs w:val="20"/>
-        </w:rPr>
-        <w:t>ugging tool), at different times during the software development process (e.g., writing, compilation, testing);</w:t>
-      </w:r>
-    </w:p>
-    <w:p>
-      <w:pPr>
-        <w:pStyle w:val="Body"/>
-        <w:rPr>
-          <w:sz w:val="20"/>
-          <w:szCs w:val="20"/>
-        </w:rPr>
-      </w:pPr>
-      <w:r>
-        <w:rPr>
-          <w:b/>
-          <w:bCs/>
-          <w:sz w:val="20"/>
-          <w:szCs w:val="20"/>
-        </w:rPr>
-        <w:t>A4.4</w:t>
-      </w:r>
-      <w:r>
-        <w:rPr>
-          <w:sz w:val="20"/>
-          <w:szCs w:val="20"/>
-        </w:rPr>
-        <w:t xml:space="preserve"> use a tracing technique to understand program flow and to identify and correct logic and run-time errors in computer programs;</w:t>
-      </w:r>
-    </w:p>
-    <w:p>
-      <w:pPr>
-        <w:pStyle w:val="Body"/>
-      </w:pPr>
-      <w:r>
-        <w:rPr>
-          <w:b/>
-          <w:bCs/>
-          <w:sz w:val="20"/>
-          <w:szCs w:val="20"/>
-        </w:rPr>
-        <w:t>A4.5</w:t>
-      </w:r>
-      <w:r>
-        <w:rPr>
-          <w:sz w:val="20"/>
-          <w:szCs w:val="20"/>
-        </w:rPr>
-        <w:t xml:space="preserve"> demonst</w:t>
-      </w:r>
-      <w:r>
-        <w:rPr>
-          <w:sz w:val="20"/>
-          <w:szCs w:val="20"/>
-        </w:rPr>
-        <w:t>rate the ability to validate a program using a full range of test cases.</w:t>
-      </w:r>
-    </w:p>
-    <w:p>
-      <w:pPr>
-        <w:pStyle w:val="Heading3"/>
-        <w:rPr>
-          <w:sz w:val="22"/>
-          <w:szCs w:val="22"/>
-        </w:rPr>
-      </w:pPr>
-      <w:r>
-        <w:t>B1. Problem-solving Strategies</w:t>
-      </w:r>
-      <w:r>
-        <w:rPr>
-          <w:rFonts w:ascii="Arial Unicode MS" w:hAnsi="Arial Unicode MS"/>
-        </w:rPr>
-        <w:br/>
-      </w:r>
-      <w:r>
-        <w:t>U</w:t>
-      </w:r>
-      <w:r>
-        <w:rPr>
-          <w:sz w:val="22"/>
-          <w:szCs w:val="22"/>
-        </w:rPr>
-        <w:t>se a variety of problem-solving strategies to solve different types of problems independently and as part of a team;</w:t>
-      </w:r>
-    </w:p>
-    <w:p>
-      <w:pPr>
-        <w:pStyle w:val="Body"/>
-        <w:rPr>
-          <w:sz w:val="20"/>
-          <w:szCs w:val="20"/>
-        </w:rPr>
-      </w:pPr>
-      <w:r>
-        <w:rPr>
-          <w:b/>
-          <w:bCs/>
-          <w:sz w:val="20"/>
-          <w:szCs w:val="20"/>
-        </w:rPr>
-        <w:t>B1.1</w:t>
-      </w:r>
-      <w:r>
-        <w:rPr>
-          <w:sz w:val="20"/>
-          <w:szCs w:val="20"/>
-        </w:rPr>
-        <w:t xml:space="preserve"> use various problem-solving s</w:t>
-      </w:r>
-      <w:r>
-        <w:rPr>
-          <w:sz w:val="20"/>
-          <w:szCs w:val="20"/>
-        </w:rPr>
-        <w:t>trategies (e.g., stepwise refinement, divide and conquer, working backwards, examples, extreme cases, tables and charts, trial and error) when solving different types of problems;</w:t>
-      </w:r>
-    </w:p>
-    <w:p>
-      <w:pPr>
-        <w:pStyle w:val="Body"/>
-        <w:rPr>
-          <w:sz w:val="20"/>
-          <w:szCs w:val="20"/>
-        </w:rPr>
-      </w:pPr>
-      <w:r>
-        <w:rPr>
-          <w:b/>
-          <w:bCs/>
-          <w:sz w:val="20"/>
-          <w:szCs w:val="20"/>
-        </w:rPr>
-        <w:t>B1.2</w:t>
-      </w:r>
-      <w:r>
-        <w:rPr>
-          <w:sz w:val="20"/>
-          <w:szCs w:val="20"/>
-        </w:rPr>
-        <w:t xml:space="preserve"> demonstrate the ability to solve problems independently and as part of </w:t>
-      </w:r>
-      <w:r>
-        <w:rPr>
-          <w:sz w:val="20"/>
-          <w:szCs w:val="20"/>
-        </w:rPr>
-        <w:t xml:space="preserve">a team; </w:t>
-      </w:r>
-    </w:p>
-    <w:p>
-      <w:pPr>
-        <w:pStyle w:val="Body"/>
-      </w:pPr>
-      <w:r>
-        <w:rPr>
-          <w:b/>
-          <w:bCs/>
-          <w:sz w:val="20"/>
-          <w:szCs w:val="20"/>
-        </w:rPr>
-        <w:t>B1.3</w:t>
-      </w:r>
-      <w:r>
-        <w:rPr>
-          <w:sz w:val="20"/>
-          <w:szCs w:val="20"/>
-        </w:rPr>
-        <w:t xml:space="preserve"> use the input-process-output model to solve problems.</w:t>
-      </w:r>
-    </w:p>
-    <w:p>
-      <w:pPr>
-        <w:pStyle w:val="Heading3"/>
-        <w:rPr>
-          <w:sz w:val="22"/>
-          <w:szCs w:val="22"/>
-        </w:rPr>
-      </w:pPr>
-      <w:r>
-        <w:lastRenderedPageBreak/>
-        <w:t>B3. Designing Algorithms</w:t>
-      </w:r>
-      <w:r>
-        <w:rPr>
-          <w:rFonts w:ascii="Arial Unicode MS" w:hAnsi="Arial Unicode MS"/>
-        </w:rPr>
-        <w:br/>
-      </w:r>
-      <w:r>
-        <w:t>U</w:t>
-      </w:r>
-      <w:r>
-        <w:rPr>
-          <w:sz w:val="22"/>
-          <w:szCs w:val="22"/>
-        </w:rPr>
-        <w:t>se a variety of problem-solving strategies to solve different types of problems independently and as part of a team;</w:t>
-      </w:r>
-    </w:p>
-    <w:p>
-      <w:pPr>
-        <w:pStyle w:val="Body"/>
-        <w:rPr>
-          <w:sz w:val="20"/>
-          <w:szCs w:val="20"/>
-        </w:rPr>
-      </w:pPr>
-      <w:r>
-        <w:rPr>
-          <w:b/>
-          <w:bCs/>
-          <w:sz w:val="20"/>
-          <w:szCs w:val="20"/>
-        </w:rPr>
         <w:t xml:space="preserve">B3.1 </w:t>
       </w:r>
       <w:r>
@@ -947,6 +1691,8 @@
         </w:rPr>
         <w:t>ecifications.</w:t>
       </w:r>
+      <w:bookmarkStart w:id="0" w:name="_GoBack"/>
+      <w:bookmarkEnd w:id="0"/>
     </w:p>
     <w:p>
       <w:pPr>
@@ -997,9 +1743,22 @@
         <w:pStyle w:val="Body"/>
       </w:pPr>
     </w:p>
+    <w:p>
+      <w:pPr>
+        <w:pStyle w:val="Body"/>
+      </w:pPr>
+      <w:r>
+        <w:t>I think that I have learned a lot about swift by doing this project. I have learned a lot about arrays and how I can use them to create multiple lines appear on the screen. I also think that I have learned a lot about the swift syntax. I was able to learn a lot of things when making my code.</w:t>
+      </w:r>
+    </w:p>
+    <w:p>
+      <w:pPr>
+        <w:pStyle w:val="Body"/>
+      </w:pPr>
+    </w:p>
     <w:sectPr>
-      <w:headerReference w:type="default" r:id="rId7"/>
-      <w:footerReference w:type="default" r:id="rId8"/>
+      <w:headerReference w:type="default" r:id="rId19"/>
+      <w:footerReference w:type="default" r:id="rId20"/>
       <w:pgSz w:w="15840" w:h="12240" w:orient="landscape"/>
       <w:pgMar w:top="1440" w:right="1440" w:bottom="1440" w:left="1440" w:header="720" w:footer="864" w:gutter="0"/>
       <w:cols w:space="720"/>
@@ -1063,7 +1822,7 @@
       <w:rPr>
         <w:noProof/>
       </w:rPr>
-      <w:t>1</w:t>
+      <w:t>3</w:t>
     </w:r>
     <w:r>
       <w:fldChar w:fldCharType="end"/>
@@ -1084,7 +1843,7 @@
       <w:rPr>
         <w:noProof/>
       </w:rPr>
-      <w:t>3</w:t>
+      <w:t>4</w:t>
     </w:r>
     <w:r>
       <w:fldChar w:fldCharType="end"/>
@@ -1663,6 +2422,18 @@
       <w:u w:val="single"/>
     </w:rPr>
   </w:style>
+  <w:style w:type="character" w:styleId="FollowedHyperlink">
+    <w:name w:val="FollowedHyperlink"/>
+    <w:basedOn w:val="DefaultParagraphFont"/>
+    <w:uiPriority w:val="99"/>
+    <w:semiHidden/>
+    <w:unhideWhenUsed/>
+    <w:rsid w:val="00B74F8D"/>
+    <w:rPr>
+      <w:color w:val="FF00FF" w:themeColor="followedHyperlink"/>
+      <w:u w:val="single"/>
+    </w:rPr>
+  </w:style>
 </w:styles>
 </file>
 

</xml_diff>